<commit_message>
added update for week2 db report
</commit_message>
<xml_diff>
--- a/WeeklyReports&Updates/DataBaseReportWeek2.docx
+++ b/WeeklyReports&Updates/DataBaseReportWeek2.docx
@@ -4,14 +4,89 @@
   <w:body>
     <w:p>
       <w:pPr>
+        <w:numPr>
+          <w:ilvl w:val="0"/>
+          <w:numId w:val="2"/>
+        </w:numPr>
+        <w:rPr>
+          <w:sz w:val="26"/>
+          <w:szCs w:val="26"/>
+        </w:rPr>
+      </w:pPr>
+      <w:bookmarkStart w:id="0" w:name="_f3bgl2kndlj5" w:colFirst="0" w:colLast="0"/>
+      <w:bookmarkEnd w:id="0"/>
+      <w:r>
+        <w:rPr>
+          <w:sz w:val="26"/>
+          <w:szCs w:val="26"/>
+        </w:rPr>
+        <w:t xml:space="preserve">–update: </w:t>
+      </w:r>
+      <w:r>
+        <w:rPr>
+          <w:sz w:val="26"/>
+          <w:szCs w:val="26"/>
+        </w:rPr>
+        <w:t xml:space="preserve">sample data </w:t>
+      </w:r>
+      <w:r>
+        <w:rPr>
+          <w:sz w:val="26"/>
+          <w:szCs w:val="26"/>
+        </w:rPr>
+        <w:t xml:space="preserve">now on </w:t>
+      </w:r>
+      <w:proofErr w:type="spellStart"/>
+      <w:r>
+        <w:rPr>
+          <w:sz w:val="26"/>
+          <w:szCs w:val="26"/>
+        </w:rPr>
+        <w:t>github</w:t>
+      </w:r>
+      <w:proofErr w:type="spellEnd"/>
+      <w:r>
+        <w:rPr>
+          <w:sz w:val="26"/>
+          <w:szCs w:val="26"/>
+        </w:rPr>
+        <w:t xml:space="preserve"> found in app/database/</w:t>
+      </w:r>
+      <w:proofErr w:type="spellStart"/>
+      <w:r>
+        <w:rPr>
+          <w:sz w:val="26"/>
+          <w:szCs w:val="26"/>
+        </w:rPr>
+        <w:t>sample</w:t>
+      </w:r>
+      <w:bookmarkStart w:id="1" w:name="_GoBack"/>
+      <w:bookmarkEnd w:id="1"/>
+      <w:r>
+        <w:rPr>
+          <w:sz w:val="26"/>
+          <w:szCs w:val="26"/>
+        </w:rPr>
+        <w:t>Data.sql</w:t>
+      </w:r>
+      <w:proofErr w:type="spellEnd"/>
+    </w:p>
+    <w:p>
+      <w:pPr>
+        <w:rPr>
+          <w:sz w:val="26"/>
+          <w:szCs w:val="26"/>
+        </w:rPr>
+      </w:pPr>
+    </w:p>
+    <w:p>
+      <w:pPr>
         <w:pStyle w:val="Title"/>
         <w:rPr>
           <w:sz w:val="54"/>
           <w:szCs w:val="54"/>
         </w:rPr>
       </w:pPr>
-      <w:bookmarkStart w:id="0" w:name="_f3bgl2kndlj5" w:colFirst="0" w:colLast="0"/>
-      <w:bookmarkEnd w:id="0"/>
       <w:r>
         <w:rPr>
           <w:sz w:val="54"/>
@@ -35,8 +110,8 @@
           <w:szCs w:val="32"/>
         </w:rPr>
       </w:pPr>
-      <w:bookmarkStart w:id="1" w:name="_kpcnqulc1yhp" w:colFirst="0" w:colLast="0"/>
-      <w:bookmarkEnd w:id="1"/>
+      <w:bookmarkStart w:id="2" w:name="_kpcnqulc1yhp" w:colFirst="0" w:colLast="0"/>
+      <w:bookmarkEnd w:id="2"/>
       <w:r>
         <w:rPr>
           <w:sz w:val="32"/>
@@ -53,8 +128,8 @@
           <w:szCs w:val="34"/>
         </w:rPr>
       </w:pPr>
-      <w:bookmarkStart w:id="2" w:name="_i5mmalwozdba" w:colFirst="0" w:colLast="0"/>
-      <w:bookmarkEnd w:id="2"/>
+      <w:bookmarkStart w:id="3" w:name="_i5mmalwozdba" w:colFirst="0" w:colLast="0"/>
+      <w:bookmarkEnd w:id="3"/>
       <w:r>
         <w:rPr>
           <w:sz w:val="34"/>
@@ -222,7 +297,6 @@
           <w:sz w:val="24"/>
           <w:szCs w:val="24"/>
         </w:rPr>
-        <w:lastRenderedPageBreak/>
         <w:t>Added database table ‘votes’ as per front-end request</w:t>
       </w:r>
     </w:p>
@@ -386,6 +460,7 @@
           <w:szCs w:val="26"/>
           <w:lang w:val="en-US"/>
         </w:rPr>
+        <w:lastRenderedPageBreak/>
         <w:drawing>
           <wp:inline distT="0" distB="0" distL="0" distR="0" wp14:anchorId="73586DB7" wp14:editId="227602B0">
             <wp:extent cx="5943600" cy="3946525"/>
@@ -543,23 +618,7 @@
             <w:sz w:val="26"/>
             <w:szCs w:val="26"/>
           </w:rPr>
-          <w:t>samp</w:t>
-        </w:r>
-        <w:r>
-          <w:rPr>
-            <w:rStyle w:val="Hyperlink"/>
-            <w:sz w:val="26"/>
-            <w:szCs w:val="26"/>
-          </w:rPr>
-          <w:t>l</w:t>
-        </w:r>
-        <w:r>
-          <w:rPr>
-            <w:rStyle w:val="Hyperlink"/>
-            <w:sz w:val="26"/>
-            <w:szCs w:val="26"/>
-          </w:rPr>
-          <w:t>e data</w:t>
+          <w:t>sample data</w:t>
         </w:r>
       </w:hyperlink>
       <w:r>
@@ -599,8 +658,6 @@
         </w:rPr>
         <w:t xml:space="preserve"> later in the weekend</w:t>
       </w:r>
-      <w:bookmarkStart w:id="3" w:name="_GoBack"/>
-      <w:bookmarkEnd w:id="3"/>
       <w:r>
         <w:rPr>
           <w:sz w:val="26"/>
@@ -703,6 +760,7 @@
           <w:sz w:val="26"/>
           <w:szCs w:val="26"/>
         </w:rPr>
+        <w:lastRenderedPageBreak/>
         <w:t>Working further with the backend team to make sure all the necessary queries, updates, and inserts are going into the code</w:t>
       </w:r>
     </w:p>

</xml_diff>